<commit_message>
Update AERSP304proj1 Final Report.docx
</commit_message>
<xml_diff>
--- a/AERSP304proj1 Final Report.docx
+++ b/AERSP304proj1 Final Report.docx
@@ -9,7 +9,15 @@
     </w:p>
     <w:p>
       <w:r>
-        <w:t xml:space="preserve">Payton Glynn, Craig Stenstrom, Nicholas Giampetro </w:t>
+        <w:t xml:space="preserve">Payton Glynn, Craig Stenstrom, Nicholas </w:t>
+      </w:r>
+      <w:proofErr w:type="spellStart"/>
+      <w:r>
+        <w:t>Giampetro</w:t>
+      </w:r>
+      <w:proofErr w:type="spellEnd"/>
+      <w:r>
+        <w:t xml:space="preserve"> </w:t>
       </w:r>
     </w:p>
     <w:p>
@@ -179,13 +187,31 @@
         <w:ind w:firstLine="720"/>
       </w:pPr>
       <w:r>
-        <w:t xml:space="preserve">Fig (1) and (2) are the plots of the trajectories </w:t>
+        <w:t>Figure</w:t>
+      </w:r>
+      <w:r>
+        <w:t xml:space="preserve"> </w:t>
+      </w:r>
+      <w:r>
+        <w:t xml:space="preserve">1 </w:t>
+      </w:r>
+      <w:r>
+        <w:t xml:space="preserve">and </w:t>
+      </w:r>
+      <w:r>
+        <w:t xml:space="preserve">figure 2 </w:t>
+      </w:r>
+      <w:r>
+        <w:t xml:space="preserve">are the plots of the trajectories </w:t>
       </w:r>
       <w:r>
         <w:t xml:space="preserve">of a space craft at Lyapunov Orbit </w:t>
       </w:r>
       <w:r>
-        <w:t xml:space="preserve">at L2 </w:t>
+        <w:t>at L</w:t>
+      </w:r>
+      <w:r>
+        <w:t xml:space="preserve">agrange point 2 </w:t>
       </w:r>
       <w:r>
         <w:t>in a</w:t>
@@ -343,13 +369,22 @@
       <w:r>
         <w:lastRenderedPageBreak/>
         <w:tab/>
-        <w:t xml:space="preserve">Fig (3) and (4) </w:t>
-      </w:r>
-      <w:r>
-        <w:t>are the plots of the trajectories of a space craft at Lyapunov Orbit at L</w:t>
-      </w:r>
-      <w:r>
-        <w:t>4</w:t>
+        <w:t>Fig</w:t>
+      </w:r>
+      <w:r>
+        <w:t>ure 3</w:t>
+      </w:r>
+      <w:r>
+        <w:t xml:space="preserve"> and </w:t>
+      </w:r>
+      <w:r>
+        <w:t xml:space="preserve">figure </w:t>
+      </w:r>
+      <w:r>
+        <w:t>4 are the plots of the trajectories of a space craft at Lyapunov Orbit at L</w:t>
+      </w:r>
+      <w:r>
+        <w:t>agrange point 4</w:t>
       </w:r>
       <w:r>
         <w:t xml:space="preserve"> in a body frame and inertial frame respectively. The body frame plot was calculated in MATLAB using numeric analysis from the given equation (7) and (8) utilizing ODE45 in MATLAB. From the body frame, the inertial frame can be found for each time step with the DCM C</w:t>
@@ -497,26 +532,54 @@
     <w:p>
       <w:r>
         <w:tab/>
-        <w:t xml:space="preserve">Fig (5) and (6) depict the departure from the nominal </w:t>
-      </w:r>
-      <w:r>
-        <w:t>Lyapunov Orbit</w:t>
-      </w:r>
-      <w:r>
-        <w:t xml:space="preserve"> at L2 when the space craft is slightly perturbed at its initial position. Utilizing a similar method to figures (1),</w:t>
+        <w:t>Fig</w:t>
+      </w:r>
+      <w:r>
+        <w:t>ure 5</w:t>
+      </w:r>
+      <w:r>
+        <w:t xml:space="preserve"> and </w:t>
+      </w:r>
+      <w:r>
+        <w:t xml:space="preserve">figure </w:t>
+      </w:r>
+      <w:r>
+        <w:t>6 depict the departure from the nominal Lyapunov Orbit at L</w:t>
+      </w:r>
+      <w:r>
+        <w:t xml:space="preserve">agrange point </w:t>
+      </w:r>
+      <w:r>
+        <w:t>2 when the space craft is slightly perturbed at its initial position. Utilizing a similar method to figures 1,</w:t>
       </w:r>
       <w:r>
         <w:t xml:space="preserve"> </w:t>
       </w:r>
       <w:r>
-        <w:t>(2),</w:t>
+        <w:t>2,</w:t>
       </w:r>
       <w:r>
         <w:t xml:space="preserve"> </w:t>
       </w:r>
       <w:r>
-        <w:t xml:space="preserve">(3), and (4) the given equations (7) and (8) were used to calculate out the trajectory for the perturbed conditions utilizing MATLAB’s ODE45. Once the trajectory was the </w:t>
-      </w:r>
+        <w:t xml:space="preserve">3, and 4 the given equations (7) and (8) were used to </w:t>
+      </w:r>
+      <w:r>
+        <w:t>calculate</w:t>
+      </w:r>
+      <w:r>
+        <w:t xml:space="preserve"> the trajectory for the perturbed conditions utilizing MATLAB’s ODE45. </w:t>
+      </w:r>
+      <w:r>
+        <w:t>T</w:t>
+      </w:r>
+      <w:r>
+        <w:t xml:space="preserve">he trajectory </w:t>
+      </w:r>
+      <w:r>
+        <w:t xml:space="preserve">of </w:t>
+      </w:r>
+      <w:proofErr w:type="spellStart"/>
       <w:r>
         <w:rPr>
           <w:rFonts w:cstheme="minorHAnsi"/>
@@ -524,10 +587,35 @@
         <w:t>δ</w:t>
       </w:r>
       <w:r>
-        <w:t xml:space="preserve">x was calculated by subtracting the perturbed </w:t>
-      </w:r>
-      <w:r>
-        <w:t>position and velocity from the nominal position. Taking the magnitude of those position and velocity vectors and plotting them against time yields the plot above. We can see that L2 is unstable</w:t>
+        <w:t>x</w:t>
+      </w:r>
+      <w:proofErr w:type="spellEnd"/>
+      <w:r>
+        <w:t xml:space="preserve"> was calculated by subtracting the perturbed </w:t>
+      </w:r>
+      <w:r>
+        <w:t>position and velocity from the nominal position. Taking the magnitude of those position and velocity vectors and plotting them against time yields the plot</w:t>
+      </w:r>
+      <w:r>
+        <w:t>s</w:t>
+      </w:r>
+      <w:r>
+        <w:t xml:space="preserve"> above</w:t>
+      </w:r>
+      <w:r>
+        <w:t xml:space="preserve"> (figure</w:t>
+      </w:r>
+      <w:r>
+        <w:t>s 5 and 6)</w:t>
+      </w:r>
+      <w:r>
+        <w:t>. We can see that L</w:t>
+      </w:r>
+      <w:r>
+        <w:t xml:space="preserve">agrange point </w:t>
+      </w:r>
+      <w:r>
+        <w:t>2 is unstable</w:t>
       </w:r>
       <w:r>
         <w:t>,</w:t>
@@ -676,32 +764,54 @@
         </w:rPr>
       </w:pPr>
       <w:r>
-        <w:t>Fig (</w:t>
-      </w:r>
-      <w:r>
-        <w:t>7</w:t>
-      </w:r>
-      <w:r>
-        <w:t>) and (</w:t>
-      </w:r>
-      <w:r>
-        <w:t>8</w:t>
-      </w:r>
-      <w:r>
-        <w:t>) depict the departure from the nominal Lyapunov Orbit at L2 when the space craft is slightly perturbed at its initial position. Utilizing a similar method to figures (1),</w:t>
+        <w:t>Fig</w:t>
+      </w:r>
+      <w:r>
+        <w:t xml:space="preserve">ure </w:t>
+      </w:r>
+      <w:r>
+        <w:t xml:space="preserve">7 and </w:t>
+      </w:r>
+      <w:r>
+        <w:t xml:space="preserve">figure </w:t>
+      </w:r>
+      <w:r>
+        <w:t>8 depict the departure from the nominal Lyapunov Orbit at L</w:t>
+      </w:r>
+      <w:r>
+        <w:t xml:space="preserve">agrange point </w:t>
+      </w:r>
+      <w:r>
+        <w:t>2 when the space</w:t>
       </w:r>
       <w:r>
         <w:t xml:space="preserve"> </w:t>
       </w:r>
       <w:r>
-        <w:t>(2),</w:t>
-      </w:r>
-      <w:r>
-        <w:t xml:space="preserve"> </w:t>
-      </w:r>
-      <w:r>
-        <w:t xml:space="preserve">(3), and (4) the given equations (7) and (8) were used to calculate out the trajectory for the perturbed conditions utilizing MATLAB’s ODE45. Once the trajectory was the </w:t>
-      </w:r>
+        <w:t>craft is slightly perturbed at its initial position. Utilizing a similar method to figures 1, 2, 3, and 4</w:t>
+      </w:r>
+      <w:r>
+        <w:t>,</w:t>
+      </w:r>
+      <w:r>
+        <w:t xml:space="preserve"> the given equations (7) and (8) were used to </w:t>
+      </w:r>
+      <w:r>
+        <w:t>calculate</w:t>
+      </w:r>
+      <w:r>
+        <w:t xml:space="preserve"> the trajectory for the perturbed conditions utilizing MATLAB’s ODE45. </w:t>
+      </w:r>
+      <w:r>
+        <w:t>T</w:t>
+      </w:r>
+      <w:r>
+        <w:t xml:space="preserve">he trajectory </w:t>
+      </w:r>
+      <w:r>
+        <w:t xml:space="preserve">of </w:t>
+      </w:r>
+      <w:proofErr w:type="spellStart"/>
       <w:r>
         <w:rPr>
           <w:rFonts w:cstheme="minorHAnsi"/>
@@ -709,16 +819,37 @@
         <w:t>δ</w:t>
       </w:r>
       <w:r>
-        <w:t>x was calculated by subtracting the perturbed position and velocity from the nominal position. Taking the magnitude of those position and velocity vectors and plotting them against time yields the plot above. We can see that L</w:t>
-      </w:r>
-      <w:r>
-        <w:t>4</w:t>
-      </w:r>
-      <w:r>
-        <w:t xml:space="preserve"> is </w:t>
-      </w:r>
-      <w:r>
-        <w:t>stable as the departure values for the position and velocity are small. Beyond that, we can also see that the oscillation of the departure position is decreasing in magnitude as t moves further away from t=0.</w:t>
+        <w:t>x</w:t>
+      </w:r>
+      <w:proofErr w:type="spellEnd"/>
+      <w:r>
+        <w:t xml:space="preserve"> was calculated by subtracting the perturbed position and velocity from the nominal position. Taking the magnitude of those position and velocity vectors and plotting them against time yields the plot</w:t>
+      </w:r>
+      <w:r>
+        <w:t>s</w:t>
+      </w:r>
+      <w:r>
+        <w:t xml:space="preserve"> above</w:t>
+      </w:r>
+      <w:r>
+        <w:t xml:space="preserve"> (Figure 7 and 8)</w:t>
+      </w:r>
+      <w:r>
+        <w:t>. We can see that L</w:t>
+      </w:r>
+      <w:r>
+        <w:t xml:space="preserve">agrange point </w:t>
+      </w:r>
+      <w:r>
+        <w:t xml:space="preserve">4 is stable as the departure values for the position and velocity are small. Beyond that, we can also see that the oscillation of the departure position is decreasing in magnitude as </w:t>
+      </w:r>
+      <w:proofErr w:type="spellStart"/>
+      <w:r>
+        <w:t>t</w:t>
+      </w:r>
+      <w:proofErr w:type="spellEnd"/>
+      <w:r>
+        <w:t xml:space="preserve"> moves further away from t=0.</w:t>
       </w:r>
     </w:p>
     <w:p>
@@ -870,6 +1001,53 @@
     </w:p>
     <w:p>
       <w:pPr>
+        <w:ind w:firstLine="720"/>
+      </w:pPr>
+      <w:r>
+        <w:t>The graphs above show the magnitude of the position vector</w:t>
+      </w:r>
+      <w:r>
+        <w:t xml:space="preserve"> (Figure 9) and the magnitude of the velocity</w:t>
+      </w:r>
+      <w:r>
+        <w:t xml:space="preserve"> vector (Figure 10) from the </w:t>
+      </w:r>
+      <w:r>
+        <w:t xml:space="preserve">perturbed </w:t>
+      </w:r>
+      <w:r>
+        <w:t xml:space="preserve">motion </w:t>
+      </w:r>
+      <w:r>
+        <w:t>and the linearized model</w:t>
+      </w:r>
+      <w:r>
+        <w:t xml:space="preserve"> for Lagrange point 2</w:t>
+      </w:r>
+      <w:r>
+        <w:t>.</w:t>
+      </w:r>
+      <w:r>
+        <w:t xml:space="preserve"> For long time scales, the linearized model diverges drastically from the </w:t>
+      </w:r>
+      <w:r>
+        <w:t xml:space="preserve">real motion but </w:t>
+      </w:r>
+      <w:r>
+        <w:t xml:space="preserve">can work as a very close approximation at shorter time scales. </w:t>
+      </w:r>
+      <w:r>
+        <w:t xml:space="preserve">This drastic divergence is </w:t>
+      </w:r>
+      <w:r>
+        <w:t xml:space="preserve">due to the instability of </w:t>
+      </w:r>
+      <w:r>
+        <w:t xml:space="preserve">the Lagrange point. </w:t>
+      </w:r>
+    </w:p>
+    <w:p>
+      <w:pPr>
         <w:rPr>
           <w:u w:val="single"/>
         </w:rPr>
@@ -905,6 +1083,7 @@
           <w:noProof/>
           <w:u w:val="single"/>
         </w:rPr>
+        <w:lastRenderedPageBreak/>
         <w:drawing>
           <wp:inline distT="0" distB="0" distL="0" distR="0" wp14:anchorId="7D57031D" wp14:editId="655DD717">
             <wp:extent cx="5052060" cy="2047812"/>
@@ -976,7 +1155,6 @@
           <w:noProof/>
           <w:u w:val="single"/>
         </w:rPr>
-        <w:lastRenderedPageBreak/>
         <w:drawing>
           <wp:inline distT="0" distB="0" distL="0" distR="0" wp14:anchorId="006E6388" wp14:editId="15F5F1E9">
             <wp:extent cx="5044339" cy="2089412"/>
@@ -1033,6 +1211,53 @@
           <w:u w:val="single"/>
         </w:rPr>
         <w:t>Figure 12</w:t>
+      </w:r>
+    </w:p>
+    <w:p>
+      <w:pPr>
+        <w:ind w:firstLine="720"/>
+      </w:pPr>
+      <w:r>
+        <w:t xml:space="preserve">The graphs above show the magnitude of the position vector (Figure </w:t>
+      </w:r>
+      <w:r>
+        <w:t>11</w:t>
+      </w:r>
+      <w:r>
+        <w:t>) and the magnitude of the velocity vector (Figure 1</w:t>
+      </w:r>
+      <w:r>
+        <w:t>2</w:t>
+      </w:r>
+      <w:r>
+        <w:t xml:space="preserve">) from the perturbed motion and the linearized model for Lagrange point </w:t>
+      </w:r>
+      <w:r>
+        <w:t>4</w:t>
+      </w:r>
+      <w:r>
+        <w:t>.</w:t>
+      </w:r>
+      <w:r>
+        <w:t xml:space="preserve"> </w:t>
+      </w:r>
+      <w:r>
+        <w:t xml:space="preserve">The linearized model stays </w:t>
+      </w:r>
+      <w:r>
+        <w:t xml:space="preserve">very close to the real motion but slowly starts to diverge as time progresses. For this stable </w:t>
+      </w:r>
+      <w:r>
+        <w:t>Lagrange point, a linearized model could be used to clos</w:t>
+      </w:r>
+      <w:r>
+        <w:t>ely</w:t>
+      </w:r>
+      <w:r>
+        <w:t xml:space="preserve"> approximate </w:t>
+      </w:r>
+      <w:r>
+        <w:t>the real motion for a longer time span than unstable points.</w:t>
       </w:r>
     </w:p>
     <w:sectPr>

</xml_diff>